<commit_message>
Made changes to my file.
</commit_message>
<xml_diff>
--- a/Security, Auditability, and Testing/MySection.docx
+++ b/Security, Auditability, and Testing/MySection.docx
@@ -173,6 +173,24 @@
           <w:szCs w:val="20"/>
         </w:rPr>
       </w:pPr>
+    </w:p>
+    <w:p>
+      <w:pPr>
+        <w:pStyle w:val="NoSpacing"/>
+        <w:rPr>
+          <w:rFonts w:ascii="CMR10" w:hAnsi="CMR10" w:cs="CMR10"/>
+          <w:sz w:val="20"/>
+          <w:szCs w:val="20"/>
+        </w:rPr>
+      </w:pPr>
+      <w:r>
+        <w:rPr>
+          <w:rFonts w:ascii="CMR10" w:hAnsi="CMR10" w:cs="CMR10"/>
+          <w:sz w:val="20"/>
+          <w:szCs w:val="20"/>
+        </w:rPr>
+        <w:t>Log in</w:t>
+      </w:r>
     </w:p>
     <w:p>
       <w:pPr>
@@ -220,6 +238,12 @@
           </wp:inline>
         </w:drawing>
       </w:r>
+    </w:p>
+    <w:p>
+      <w:pPr>
+        <w:pStyle w:val="NoSpacing"/>
+        <w:ind w:left="360"/>
+      </w:pPr>
     </w:p>
     <w:p>
       <w:pPr>
@@ -367,10 +391,16 @@
         <w:ind w:left="360"/>
       </w:pPr>
       <w:r>
-        <w:t>Assign an admin to a BuzzSpace:</w:t>
-      </w:r>
-      <w:bookmarkStart w:id="0" w:name="_GoBack"/>
-      <w:bookmarkEnd w:id="0"/>
+        <w:t xml:space="preserve">Assign an admin to a </w:t>
+      </w:r>
+      <w:proofErr w:type="spellStart"/>
+      <w:r>
+        <w:t>BuzzSpace</w:t>
+      </w:r>
+      <w:proofErr w:type="spellEnd"/>
+      <w:r>
+        <w:t>:</w:t>
+      </w:r>
     </w:p>
     <w:p>
       <w:pPr>
@@ -467,6 +497,34 @@
       <w:r>
         <w:t>The system does not support auditability. There is no log file or means of keeping record of the requests and who made them, and the responses to these requests.</w:t>
       </w:r>
+    </w:p>
+    <w:p>
+      <w:pPr>
+        <w:pStyle w:val="NoSpacing"/>
+      </w:pPr>
+    </w:p>
+    <w:p>
+      <w:pPr>
+        <w:pStyle w:val="Heading2"/>
+      </w:pPr>
+      <w:r>
+        <w:t>Testability</w:t>
+      </w:r>
+    </w:p>
+    <w:p>
+      <w:pPr>
+        <w:pStyle w:val="NoSpacing"/>
+      </w:pPr>
+    </w:p>
+    <w:p>
+      <w:pPr>
+        <w:pStyle w:val="NoSpacing"/>
+      </w:pPr>
+      <w:r>
+        <w:t>It is possible to test the system t</w:t>
+      </w:r>
+      <w:bookmarkStart w:id="0" w:name="_GoBack"/>
+      <w:bookmarkEnd w:id="0"/>
     </w:p>
     <w:sectPr>
       <w:pgSz w:w="11906" w:h="16838"/>

</xml_diff>